<commit_message>
small bug fixes with readme, renamed doc files
</commit_message>
<xml_diff>
--- a/project-logistics/Deployment-Plan.docx
+++ b/project-logistics/Deployment-Plan.docx
@@ -1,6 +1,6 @@
 
 <file path=word/document.xml><?xml version="1.0" encoding="utf-8"?>
-<w:document xmlns:wpc="http://schemas.microsoft.com/office/word/2010/wordprocessingCanvas" xmlns:cx="http://schemas.microsoft.com/office/drawing/2014/chartex" xmlns:cx1="http://schemas.microsoft.com/office/drawing/2015/9/8/chartex" xmlns:cx2="http://schemas.microsoft.com/office/drawing/2015/10/21/chartex" xmlns:cx3="http://schemas.microsoft.com/office/drawing/2016/5/9/chartex" xmlns:cx4="http://schemas.microsoft.com/office/drawing/2016/5/10/chartex" xmlns:cx5="http://schemas.microsoft.com/office/drawing/2016/5/11/chartex" xmlns:cx6="http://schemas.microsoft.com/office/drawing/2016/5/12/chartex" xmlns:cx7="http://schemas.microsoft.com/office/drawing/2016/5/13/chartex" xmlns:cx8="http://schemas.microsoft.com/office/drawing/2016/5/14/chartex" xmlns:mc="http://schemas.openxmlformats.org/markup-compatibility/2006" xmlns:aink="http://schemas.microsoft.com/office/drawing/2016/ink" xmlns:am3d="http://schemas.microsoft.com/office/drawing/2017/model3d" xmlns:o="urn:schemas-microsoft-com:office:office" xmlns:r="http://schemas.openxmlformats.org/officeDocument/2006/relationships" xmlns:m="http://schemas.openxmlformats.org/officeDocument/2006/math" xmlns:v="urn:schemas-microsoft-com:vml" xmlns:wp14="http://schemas.microsoft.com/office/word/2010/wordprocessingDrawing" xmlns:wp="http://schemas.openxmlformats.org/drawingml/2006/wordprocessingDrawing" xmlns:w10="urn:schemas-microsoft-com:office:word" xmlns:w="http://schemas.openxmlformats.org/wordprocessingml/2006/main" xmlns:w14="http://schemas.microsoft.com/office/word/2010/wordml" xmlns:w15="http://schemas.microsoft.com/office/word/2012/wordml" xmlns:w16cid="http://schemas.microsoft.com/office/word/2016/wordml/cid" xmlns:w16se="http://schemas.microsoft.com/office/word/2015/wordml/symex" xmlns:wpg="http://schemas.microsoft.com/office/word/2010/wordprocessingGroup" xmlns:wpi="http://schemas.microsoft.com/office/word/2010/wordprocessingInk" xmlns:wne="http://schemas.microsoft.com/office/word/2006/wordml" xmlns:wps="http://schemas.microsoft.com/office/word/2010/wordprocessingShape" mc:Ignorable="w14 w15 w16se w16cid wp14">
+<w:document xmlns:wpc="http://schemas.microsoft.com/office/word/2010/wordprocessingCanvas" xmlns:mo="http://schemas.microsoft.com/office/mac/office/2008/main" xmlns:mc="http://schemas.openxmlformats.org/markup-compatibility/2006" xmlns:mv="urn:schemas-microsoft-com:mac:vml" xmlns:o="urn:schemas-microsoft-com:office:office" xmlns:r="http://schemas.openxmlformats.org/officeDocument/2006/relationships" xmlns:m="http://schemas.openxmlformats.org/officeDocument/2006/math" xmlns:v="urn:schemas-microsoft-com:vml" xmlns:wp14="http://schemas.microsoft.com/office/word/2010/wordprocessingDrawing" xmlns:wp="http://schemas.openxmlformats.org/drawingml/2006/wordprocessingDrawing" xmlns:w10="urn:schemas-microsoft-com:office:word" xmlns:w="http://schemas.openxmlformats.org/wordprocessingml/2006/main" xmlns:w14="http://schemas.microsoft.com/office/word/2010/wordml" xmlns:w15="http://schemas.microsoft.com/office/word/2012/wordml" xmlns:wpg="http://schemas.microsoft.com/office/word/2010/wordprocessingGroup" xmlns:wpi="http://schemas.microsoft.com/office/word/2010/wordprocessingInk" xmlns:wne="http://schemas.microsoft.com/office/word/2006/wordml" xmlns:wps="http://schemas.microsoft.com/office/word/2010/wordprocessingShape" mc:Ignorable="w14 w15 wp14">
   <w:body>
     <w:p>
       <w:pPr>
@@ -16,22 +16,175 @@
       </w:pPr>
       <w:r>
         <w:t>4</w:t>
+      </w:r>
+      <w:r>
+        <w:t>/30/2019</w:t>
+      </w:r>
+    </w:p>
+    <w:p>
+      <w:pPr>
+        <w:pStyle w:val="Heading2"/>
+      </w:pPr>
+      <w:r>
+        <w:t>5:45pm</w:t>
+      </w:r>
+    </w:p>
+    <w:p>
+      <w:pPr>
+        <w:pStyle w:val="Heading1"/>
+      </w:pPr>
+      <w:r>
+        <w:t>Goal</w:t>
+      </w:r>
+    </w:p>
+    <w:p>
+      <w:r>
+        <w:rPr>
+          <w:sz w:val="24"/>
+        </w:rPr>
+        <w:t xml:space="preserve">The idea of this project </w:t>
+      </w:r>
+      <w:r>
+        <w:rPr>
+          <w:sz w:val="24"/>
+        </w:rPr>
+        <w:t>plan</w:t>
+      </w:r>
+      <w:r>
+        <w:rPr>
+          <w:sz w:val="24"/>
+        </w:rPr>
+        <w:t xml:space="preserve"> is to deploy and implement our locally hosted application to the AWS cloud platform.  </w:t>
+      </w:r>
+      <w:r>
+        <w:rPr>
+          <w:sz w:val="24"/>
+        </w:rPr>
+        <w:t xml:space="preserve">We </w:t>
+      </w:r>
+      <w:r>
+        <w:rPr>
+          <w:sz w:val="24"/>
+        </w:rPr>
+        <w:t>plan</w:t>
+      </w:r>
+      <w:r>
+        <w:rPr>
+          <w:sz w:val="24"/>
+        </w:rPr>
+        <w:t xml:space="preserve"> to achieve this by </w:t>
+      </w:r>
+      <w:r>
+        <w:rPr>
+          <w:sz w:val="24"/>
+        </w:rPr>
+        <w:t xml:space="preserve">implementing our front-end to AWS Elastic beanstalk, </w:t>
+      </w:r>
+      <w:r>
+        <w:rPr>
+          <w:sz w:val="24"/>
+        </w:rPr>
+        <w:t>recreat</w:t>
+      </w:r>
+      <w:r>
+        <w:rPr>
+          <w:sz w:val="24"/>
+        </w:rPr>
+        <w:t>ing</w:t>
+      </w:r>
+      <w:r>
+        <w:rPr>
+          <w:sz w:val="24"/>
+        </w:rPr>
+        <w:t xml:space="preserve"> our MySQL data</w:t>
+      </w:r>
+      <w:r>
+        <w:rPr>
+          <w:sz w:val="24"/>
+        </w:rPr>
+        <w:t xml:space="preserve">base on Amazon RDS </w:t>
+      </w:r>
+      <w:r>
+        <w:rPr>
+          <w:sz w:val="24"/>
+        </w:rPr>
+        <w:t xml:space="preserve">and granting access to it through </w:t>
+      </w:r>
+      <w:r>
+        <w:rPr>
+          <w:sz w:val="24"/>
+        </w:rPr>
+        <w:t>a</w:t>
+      </w:r>
+      <w:r>
+        <w:rPr>
+          <w:sz w:val="24"/>
+        </w:rPr>
+        <w:t xml:space="preserve"> </w:t>
+      </w:r>
+      <w:r>
+        <w:rPr>
+          <w:sz w:val="24"/>
+        </w:rPr>
+        <w:t xml:space="preserve">AWS </w:t>
+      </w:r>
+      <w:r>
+        <w:rPr>
+          <w:sz w:val="24"/>
+        </w:rPr>
+        <w:t xml:space="preserve">EC2 </w:t>
+      </w:r>
+      <w:r>
+        <w:rPr>
+          <w:sz w:val="24"/>
+        </w:rPr>
+        <w:t>instance</w:t>
+      </w:r>
+      <w:r>
+        <w:rPr>
+          <w:sz w:val="24"/>
+        </w:rPr>
+        <w:t>.</w:t>
+      </w:r>
+      <w:r>
+        <w:rPr>
+          <w:sz w:val="24"/>
+        </w:rPr>
+        <w:t xml:space="preserve">  </w:t>
+      </w:r>
+      <w:r>
+        <w:rPr>
+          <w:sz w:val="24"/>
+        </w:rPr>
+        <w:t xml:space="preserve">From there we need to </w:t>
+      </w:r>
+      <w:r>
+        <w:rPr>
+          <w:sz w:val="24"/>
+        </w:rPr>
+        <w:t>execute</w:t>
+      </w:r>
+      <w:r>
+        <w:rPr>
+          <w:sz w:val="24"/>
+        </w:rPr>
+        <w:t xml:space="preserve"> our previously used SQL scripts in order to initialize and fill our database with our test data</w:t>
+      </w:r>
+      <w:r>
+        <w:rPr>
+          <w:sz w:val="24"/>
+        </w:rPr>
+        <w:t>, deploy and test to see that everything is working properly</w:t>
+      </w:r>
+      <w:r>
+        <w:rPr>
+          <w:sz w:val="24"/>
+        </w:rPr>
+        <w:t>.</w:t>
       </w:r>
       <w:bookmarkStart w:id="0" w:name="_GoBack"/>
       <w:bookmarkEnd w:id="0"/>
-      <w:r>
-        <w:t>/30/2019</w:t>
-      </w:r>
-    </w:p>
-    <w:p>
-      <w:pPr>
-        <w:pStyle w:val="Heading2"/>
-      </w:pPr>
-      <w:r>
-        <w:t>5:45pm</w:t>
-      </w:r>
-    </w:p>
-    <w:p/>
+    </w:p>
     <w:p>
       <w:pPr>
         <w:pStyle w:val="Heading1"/>
@@ -410,6 +563,7 @@
         <w:spacing w:line="276" w:lineRule="auto"/>
       </w:pPr>
       <w:r>
+        <w:lastRenderedPageBreak/>
         <w:t>Storage: 5GB</w:t>
       </w:r>
     </w:p>
@@ -497,15 +651,7 @@
         <w:t>not</w:t>
       </w:r>
       <w:r>
-        <w:t xml:space="preserve"> have access to the </w:t>
-      </w:r>
-      <w:proofErr w:type="gramStart"/>
-      <w:r>
-        <w:t>database, but</w:t>
-      </w:r>
-      <w:proofErr w:type="gramEnd"/>
-      <w:r>
-        <w:t xml:space="preserve"> should be accessible. </w:t>
+        <w:t xml:space="preserve"> have access to the database, but should be accessible. </w:t>
       </w:r>
     </w:p>
     <w:p>
@@ -518,7 +664,6 @@
         <w:spacing w:line="276" w:lineRule="auto"/>
       </w:pPr>
       <w:r>
-        <w:lastRenderedPageBreak/>
         <w:t xml:space="preserve">Now we allow access to our database from local MySQL Workbench solutions, see </w:t>
       </w:r>
       <w:hyperlink r:id="rId12" w:history="1">
@@ -719,7 +864,7 @@
 </file>
 
 <file path=word/endnotes.xml><?xml version="1.0" encoding="utf-8"?>
-<w:endnotes xmlns:wpc="http://schemas.microsoft.com/office/word/2010/wordprocessingCanvas" xmlns:cx="http://schemas.microsoft.com/office/drawing/2014/chartex" xmlns:cx1="http://schemas.microsoft.com/office/drawing/2015/9/8/chartex" xmlns:cx2="http://schemas.microsoft.com/office/drawing/2015/10/21/chartex" xmlns:cx3="http://schemas.microsoft.com/office/drawing/2016/5/9/chartex" xmlns:cx4="http://schemas.microsoft.com/office/drawing/2016/5/10/chartex" xmlns:cx5="http://schemas.microsoft.com/office/drawing/2016/5/11/chartex" xmlns:cx6="http://schemas.microsoft.com/office/drawing/2016/5/12/chartex" xmlns:cx7="http://schemas.microsoft.com/office/drawing/2016/5/13/chartex" xmlns:cx8="http://schemas.microsoft.com/office/drawing/2016/5/14/chartex" xmlns:mc="http://schemas.openxmlformats.org/markup-compatibility/2006" xmlns:aink="http://schemas.microsoft.com/office/drawing/2016/ink" xmlns:am3d="http://schemas.microsoft.com/office/drawing/2017/model3d" xmlns:o="urn:schemas-microsoft-com:office:office" xmlns:r="http://schemas.openxmlformats.org/officeDocument/2006/relationships" xmlns:m="http://schemas.openxmlformats.org/officeDocument/2006/math" xmlns:v="urn:schemas-microsoft-com:vml" xmlns:wp14="http://schemas.microsoft.com/office/word/2010/wordprocessingDrawing" xmlns:wp="http://schemas.openxmlformats.org/drawingml/2006/wordprocessingDrawing" xmlns:w10="urn:schemas-microsoft-com:office:word" xmlns:w="http://schemas.openxmlformats.org/wordprocessingml/2006/main" xmlns:w14="http://schemas.microsoft.com/office/word/2010/wordml" xmlns:w15="http://schemas.microsoft.com/office/word/2012/wordml" xmlns:w16cid="http://schemas.microsoft.com/office/word/2016/wordml/cid" xmlns:w16se="http://schemas.microsoft.com/office/word/2015/wordml/symex" xmlns:wpg="http://schemas.microsoft.com/office/word/2010/wordprocessingGroup" xmlns:wpi="http://schemas.microsoft.com/office/word/2010/wordprocessingInk" xmlns:wne="http://schemas.microsoft.com/office/word/2006/wordml" xmlns:wps="http://schemas.microsoft.com/office/word/2010/wordprocessingShape" mc:Ignorable="w14 w15 w16se w16cid wp14">
+<w:endnotes xmlns:wpc="http://schemas.microsoft.com/office/word/2010/wordprocessingCanvas" xmlns:mo="http://schemas.microsoft.com/office/mac/office/2008/main" xmlns:mc="http://schemas.openxmlformats.org/markup-compatibility/2006" xmlns:mv="urn:schemas-microsoft-com:mac:vml" xmlns:o="urn:schemas-microsoft-com:office:office" xmlns:r="http://schemas.openxmlformats.org/officeDocument/2006/relationships" xmlns:m="http://schemas.openxmlformats.org/officeDocument/2006/math" xmlns:v="urn:schemas-microsoft-com:vml" xmlns:wp14="http://schemas.microsoft.com/office/word/2010/wordprocessingDrawing" xmlns:wp="http://schemas.openxmlformats.org/drawingml/2006/wordprocessingDrawing" xmlns:w10="urn:schemas-microsoft-com:office:word" xmlns:w="http://schemas.openxmlformats.org/wordprocessingml/2006/main" xmlns:w14="http://schemas.microsoft.com/office/word/2010/wordml" xmlns:w15="http://schemas.microsoft.com/office/word/2012/wordml" xmlns:wpg="http://schemas.microsoft.com/office/word/2010/wordprocessingGroup" xmlns:wpi="http://schemas.microsoft.com/office/word/2010/wordprocessingInk" xmlns:wne="http://schemas.microsoft.com/office/word/2006/wordml" xmlns:wps="http://schemas.microsoft.com/office/word/2010/wordprocessingShape" mc:Ignorable="w14 w15 wp14">
   <w:endnote w:type="separator" w:id="-1">
     <w:p>
       <w:pPr>
@@ -744,7 +889,7 @@
 </file>
 
 <file path=word/footnotes.xml><?xml version="1.0" encoding="utf-8"?>
-<w:footnotes xmlns:wpc="http://schemas.microsoft.com/office/word/2010/wordprocessingCanvas" xmlns:cx="http://schemas.microsoft.com/office/drawing/2014/chartex" xmlns:cx1="http://schemas.microsoft.com/office/drawing/2015/9/8/chartex" xmlns:cx2="http://schemas.microsoft.com/office/drawing/2015/10/21/chartex" xmlns:cx3="http://schemas.microsoft.com/office/drawing/2016/5/9/chartex" xmlns:cx4="http://schemas.microsoft.com/office/drawing/2016/5/10/chartex" xmlns:cx5="http://schemas.microsoft.com/office/drawing/2016/5/11/chartex" xmlns:cx6="http://schemas.microsoft.com/office/drawing/2016/5/12/chartex" xmlns:cx7="http://schemas.microsoft.com/office/drawing/2016/5/13/chartex" xmlns:cx8="http://schemas.microsoft.com/office/drawing/2016/5/14/chartex" xmlns:mc="http://schemas.openxmlformats.org/markup-compatibility/2006" xmlns:aink="http://schemas.microsoft.com/office/drawing/2016/ink" xmlns:am3d="http://schemas.microsoft.com/office/drawing/2017/model3d" xmlns:o="urn:schemas-microsoft-com:office:office" xmlns:r="http://schemas.openxmlformats.org/officeDocument/2006/relationships" xmlns:m="http://schemas.openxmlformats.org/officeDocument/2006/math" xmlns:v="urn:schemas-microsoft-com:vml" xmlns:wp14="http://schemas.microsoft.com/office/word/2010/wordprocessingDrawing" xmlns:wp="http://schemas.openxmlformats.org/drawingml/2006/wordprocessingDrawing" xmlns:w10="urn:schemas-microsoft-com:office:word" xmlns:w="http://schemas.openxmlformats.org/wordprocessingml/2006/main" xmlns:w14="http://schemas.microsoft.com/office/word/2010/wordml" xmlns:w15="http://schemas.microsoft.com/office/word/2012/wordml" xmlns:w16cid="http://schemas.microsoft.com/office/word/2016/wordml/cid" xmlns:w16se="http://schemas.microsoft.com/office/word/2015/wordml/symex" xmlns:wpg="http://schemas.microsoft.com/office/word/2010/wordprocessingGroup" xmlns:wpi="http://schemas.microsoft.com/office/word/2010/wordprocessingInk" xmlns:wne="http://schemas.microsoft.com/office/word/2006/wordml" xmlns:wps="http://schemas.microsoft.com/office/word/2010/wordprocessingShape" mc:Ignorable="w14 w15 w16se w16cid wp14">
+<w:footnotes xmlns:wpc="http://schemas.microsoft.com/office/word/2010/wordprocessingCanvas" xmlns:mo="http://schemas.microsoft.com/office/mac/office/2008/main" xmlns:mc="http://schemas.openxmlformats.org/markup-compatibility/2006" xmlns:mv="urn:schemas-microsoft-com:mac:vml" xmlns:o="urn:schemas-microsoft-com:office:office" xmlns:r="http://schemas.openxmlformats.org/officeDocument/2006/relationships" xmlns:m="http://schemas.openxmlformats.org/officeDocument/2006/math" xmlns:v="urn:schemas-microsoft-com:vml" xmlns:wp14="http://schemas.microsoft.com/office/word/2010/wordprocessingDrawing" xmlns:wp="http://schemas.openxmlformats.org/drawingml/2006/wordprocessingDrawing" xmlns:w10="urn:schemas-microsoft-com:office:word" xmlns:w="http://schemas.openxmlformats.org/wordprocessingml/2006/main" xmlns:w14="http://schemas.microsoft.com/office/word/2010/wordml" xmlns:w15="http://schemas.microsoft.com/office/word/2012/wordml" xmlns:wpg="http://schemas.microsoft.com/office/word/2010/wordprocessingGroup" xmlns:wpi="http://schemas.microsoft.com/office/word/2010/wordprocessingInk" xmlns:wne="http://schemas.microsoft.com/office/word/2006/wordml" xmlns:wps="http://schemas.microsoft.com/office/word/2010/wordprocessingShape" mc:Ignorable="w14 w15 wp14">
   <w:footnote w:type="separator" w:id="-1">
     <w:p>
       <w:pPr>
@@ -769,8 +914,8 @@
 </file>
 
 <file path=word/numbering.xml><?xml version="1.0" encoding="utf-8"?>
-<w:numbering xmlns:wpc="http://schemas.microsoft.com/office/word/2010/wordprocessingCanvas" xmlns:cx="http://schemas.microsoft.com/office/drawing/2014/chartex" xmlns:cx1="http://schemas.microsoft.com/office/drawing/2015/9/8/chartex" xmlns:cx2="http://schemas.microsoft.com/office/drawing/2015/10/21/chartex" xmlns:cx3="http://schemas.microsoft.com/office/drawing/2016/5/9/chartex" xmlns:cx4="http://schemas.microsoft.com/office/drawing/2016/5/10/chartex" xmlns:cx5="http://schemas.microsoft.com/office/drawing/2016/5/11/chartex" xmlns:cx6="http://schemas.microsoft.com/office/drawing/2016/5/12/chartex" xmlns:cx7="http://schemas.microsoft.com/office/drawing/2016/5/13/chartex" xmlns:cx8="http://schemas.microsoft.com/office/drawing/2016/5/14/chartex" xmlns:mc="http://schemas.openxmlformats.org/markup-compatibility/2006" xmlns:aink="http://schemas.microsoft.com/office/drawing/2016/ink" xmlns:am3d="http://schemas.microsoft.com/office/drawing/2017/model3d" xmlns:o="urn:schemas-microsoft-com:office:office" xmlns:r="http://schemas.openxmlformats.org/officeDocument/2006/relationships" xmlns:m="http://schemas.openxmlformats.org/officeDocument/2006/math" xmlns:v="urn:schemas-microsoft-com:vml" xmlns:wp14="http://schemas.microsoft.com/office/word/2010/wordprocessingDrawing" xmlns:wp="http://schemas.openxmlformats.org/drawingml/2006/wordprocessingDrawing" xmlns:w10="urn:schemas-microsoft-com:office:word" xmlns:w="http://schemas.openxmlformats.org/wordprocessingml/2006/main" xmlns:w14="http://schemas.microsoft.com/office/word/2010/wordml" xmlns:w15="http://schemas.microsoft.com/office/word/2012/wordml" xmlns:w16cid="http://schemas.microsoft.com/office/word/2016/wordml/cid" xmlns:w16se="http://schemas.microsoft.com/office/word/2015/wordml/symex" xmlns:wpg="http://schemas.microsoft.com/office/word/2010/wordprocessingGroup" xmlns:wpi="http://schemas.microsoft.com/office/word/2010/wordprocessingInk" xmlns:wne="http://schemas.microsoft.com/office/word/2006/wordml" xmlns:wps="http://schemas.microsoft.com/office/word/2010/wordprocessingShape" mc:Ignorable="w14 w15 w16se w16cid wp14">
-  <w:abstractNum w:abstractNumId="0" w15:restartNumberingAfterBreak="0">
+<w:numbering xmlns:wpc="http://schemas.microsoft.com/office/word/2010/wordprocessingCanvas" xmlns:mo="http://schemas.microsoft.com/office/mac/office/2008/main" xmlns:mc="http://schemas.openxmlformats.org/markup-compatibility/2006" xmlns:mv="urn:schemas-microsoft-com:mac:vml" xmlns:o="urn:schemas-microsoft-com:office:office" xmlns:r="http://schemas.openxmlformats.org/officeDocument/2006/relationships" xmlns:m="http://schemas.openxmlformats.org/officeDocument/2006/math" xmlns:v="urn:schemas-microsoft-com:vml" xmlns:wp14="http://schemas.microsoft.com/office/word/2010/wordprocessingDrawing" xmlns:wp="http://schemas.openxmlformats.org/drawingml/2006/wordprocessingDrawing" xmlns:w10="urn:schemas-microsoft-com:office:word" xmlns:w="http://schemas.openxmlformats.org/wordprocessingml/2006/main" xmlns:w14="http://schemas.microsoft.com/office/word/2010/wordml" xmlns:w15="http://schemas.microsoft.com/office/word/2012/wordml" xmlns:wpg="http://schemas.microsoft.com/office/word/2010/wordprocessingGroup" xmlns:wpi="http://schemas.microsoft.com/office/word/2010/wordprocessingInk" xmlns:wne="http://schemas.microsoft.com/office/word/2006/wordml" xmlns:wps="http://schemas.microsoft.com/office/word/2010/wordprocessingShape" mc:Ignorable="w14 w15 wp14">
+  <w:abstractNum w:abstractNumId="0">
     <w:nsid w:val="195E4DD9"/>
     <w:multiLevelType w:val="multilevel"/>
     <w:tmpl w:val="8FCABB1C"/>
@@ -919,7 +1064,7 @@
       </w:rPr>
     </w:lvl>
   </w:abstractNum>
-  <w:abstractNum w:abstractNumId="1" w15:restartNumberingAfterBreak="0">
+  <w:abstractNum w:abstractNumId="1">
     <w:nsid w:val="477510CC"/>
     <w:multiLevelType w:val="hybridMultilevel"/>
     <w:tmpl w:val="9284763C"/>
@@ -1005,7 +1150,7 @@
       </w:pPr>
     </w:lvl>
   </w:abstractNum>
-  <w:abstractNum w:abstractNumId="2" w15:restartNumberingAfterBreak="0">
+  <w:abstractNum w:abstractNumId="2">
     <w:nsid w:val="58266378"/>
     <w:multiLevelType w:val="multilevel"/>
     <w:tmpl w:val="5FDCF984"/>
@@ -1154,7 +1299,7 @@
       </w:rPr>
     </w:lvl>
   </w:abstractNum>
-  <w:abstractNum w:abstractNumId="3" w15:restartNumberingAfterBreak="0">
+  <w:abstractNum w:abstractNumId="3">
     <w:nsid w:val="6A033F8B"/>
     <w:multiLevelType w:val="multilevel"/>
     <w:tmpl w:val="10C82422"/>
@@ -1319,7 +1464,7 @@
 </file>
 
 <file path=word/styles.xml><?xml version="1.0" encoding="utf-8"?>
-<w:styles xmlns:mc="http://schemas.openxmlformats.org/markup-compatibility/2006" xmlns:r="http://schemas.openxmlformats.org/officeDocument/2006/relationships" xmlns:w="http://schemas.openxmlformats.org/wordprocessingml/2006/main" xmlns:w14="http://schemas.microsoft.com/office/word/2010/wordml" xmlns:w15="http://schemas.microsoft.com/office/word/2012/wordml" xmlns:w16cid="http://schemas.microsoft.com/office/word/2016/wordml/cid" xmlns:w16se="http://schemas.microsoft.com/office/word/2015/wordml/symex" mc:Ignorable="w14 w15 w16se w16cid">
+<w:styles xmlns:mc="http://schemas.openxmlformats.org/markup-compatibility/2006" xmlns:r="http://schemas.openxmlformats.org/officeDocument/2006/relationships" xmlns:w="http://schemas.openxmlformats.org/wordprocessingml/2006/main" xmlns:w14="http://schemas.microsoft.com/office/word/2010/wordml" xmlns:w15="http://schemas.microsoft.com/office/word/2012/wordml" mc:Ignorable="w14 w15">
   <w:docDefaults>
     <w:rPrDefault>
       <w:rPr>
@@ -1335,7 +1480,7 @@
       </w:pPr>
     </w:pPrDefault>
   </w:docDefaults>
-  <w:latentStyles w:defLockedState="0" w:defUIPriority="99" w:defSemiHidden="0" w:defUnhideWhenUsed="0" w:defQFormat="0" w:count="376">
+  <w:latentStyles w:defLockedState="0" w:defUIPriority="99" w:defSemiHidden="0" w:defUnhideWhenUsed="0" w:defQFormat="0" w:count="380">
     <w:lsdException w:name="Normal" w:uiPriority="0" w:qFormat="1"/>
     <w:lsdException w:name="heading 1" w:uiPriority="9" w:qFormat="1"/>
     <w:lsdException w:name="heading 2" w:semiHidden="1" w:uiPriority="9" w:unhideWhenUsed="1" w:qFormat="1"/>
@@ -1707,11 +1852,6 @@
     <w:lsdException w:name="List Table 5 Dark Accent 6" w:uiPriority="50"/>
     <w:lsdException w:name="List Table 6 Colorful Accent 6" w:uiPriority="51"/>
     <w:lsdException w:name="List Table 7 Colorful Accent 6" w:uiPriority="52"/>
-    <w:lsdException w:name="Mention" w:semiHidden="1" w:unhideWhenUsed="1"/>
-    <w:lsdException w:name="Smart Hyperlink" w:semiHidden="1" w:unhideWhenUsed="1"/>
-    <w:lsdException w:name="Hashtag" w:semiHidden="1" w:unhideWhenUsed="1"/>
-    <w:lsdException w:name="Unresolved Mention" w:semiHidden="1" w:unhideWhenUsed="1"/>
-    <w:lsdException w:name="Smart Link" w:semiHidden="1" w:unhideWhenUsed="1"/>
   </w:latentStyles>
   <w:style w:type="paragraph" w:default="1" w:styleId="Normal">
     <w:name w:val="Normal"/>
@@ -1929,7 +2069,7 @@
       <w:u w:val="single"/>
     </w:rPr>
   </w:style>
-  <w:style w:type="character" w:styleId="UnresolvedMention">
+  <w:style w:type="character" w:customStyle="1" w:styleId="UnresolvedMention">
     <w:name w:val="Unresolved Mention"/>
     <w:basedOn w:val="DefaultParagraphFont"/>
     <w:uiPriority w:val="99"/>
@@ -1939,6 +2079,18 @@
     <w:rPr>
       <w:color w:val="605E5C"/>
       <w:shd w:val="clear" w:color="auto" w:fill="E1DFDD"/>
+    </w:rPr>
+  </w:style>
+  <w:style w:type="character" w:styleId="FollowedHyperlink">
+    <w:name w:val="FollowedHyperlink"/>
+    <w:basedOn w:val="DefaultParagraphFont"/>
+    <w:uiPriority w:val="99"/>
+    <w:semiHidden/>
+    <w:unhideWhenUsed/>
+    <w:rsid w:val="00FC01EA"/>
+    <w:rPr>
+      <w:color w:val="954F72" w:themeColor="followedHyperlink"/>
+      <w:u w:val="single"/>
     </w:rPr>
   </w:style>
 </w:styles>

</xml_diff>